<commit_message>
another update to the report
</commit_message>
<xml_diff>
--- a/CMP6210_-_CC_Report.docx
+++ b/CMP6210_-_CC_Report.docx
@@ -3648,6 +3648,75 @@
           <w:noProof/>
         </w:rPr>
       </w:pPr>
+      <w:r>
+        <w:rPr>
+          <w:noProof/>
+        </w:rPr>
+        <w:t>According to the official AWS documentation (2021):</w:t>
+      </w:r>
+    </w:p>
+    <w:p>
+      <w:pPr>
+        <w:rPr>
+          <w:i/>
+          <w:iCs/>
+          <w:noProof/>
+        </w:rPr>
+      </w:pPr>
+      <w:r>
+        <w:rPr>
+          <w:i/>
+          <w:iCs/>
+          <w:noProof/>
+        </w:rPr>
+        <w:t>Elastic Load Balancing automatically distributes incoming application traffic across multiple targets, such as Amazon EC2 instances, containers, IP addresses, Lambda functions, and virtual appliances.</w:t>
+      </w:r>
+    </w:p>
+    <w:p>
+      <w:pPr>
+        <w:rPr>
+          <w:noProof/>
+        </w:rPr>
+      </w:pPr>
+      <w:r>
+        <w:rPr>
+          <w:noProof/>
+        </w:rPr>
+        <w:t>This means that if there are multiple target instances and there is a sudden increase in traffic, the distribution of the load can be handled by multiple instances instead of only one.</w:t>
+      </w:r>
+      <w:r>
+        <w:rPr>
+          <w:noProof/>
+        </w:rPr>
+        <w:t xml:space="preserve"> The benefit of this is that it allows more people to access the application at once and if an instance fails, there is another instance which can be used as a backup. </w:t>
+      </w:r>
+    </w:p>
+    <w:p>
+      <w:pPr>
+        <w:rPr>
+          <w:noProof/>
+        </w:rPr>
+      </w:pPr>
+      <w:r>
+        <w:rPr>
+          <w:noProof/>
+        </w:rPr>
+        <w:t xml:space="preserve">The name of the load balancer shall be </w:t>
+      </w:r>
+      <w:r>
+        <w:rPr>
+          <w:i/>
+          <w:iCs/>
+          <w:noProof/>
+        </w:rPr>
+        <w:t>‘LoadBalancer’</w:t>
+      </w:r>
+      <w:r>
+        <w:rPr>
+          <w:noProof/>
+        </w:rPr>
+        <w:t>. It’ll operate on the HTTP Protocol and shall be running on port 80.</w:t>
+      </w:r>
     </w:p>
     <w:p>
       <w:pPr>
@@ -3698,6 +3767,9 @@
     </w:p>
     <w:p>
       <w:r>
+        <w:rPr>
+          <w:noProof/>
+        </w:rPr>
         <w:drawing>
           <wp:inline distT="0" distB="0" distL="0" distR="0" wp14:anchorId="441631B7" wp14:editId="4471047A">
             <wp:extent cx="5731510" cy="1043305"/>
@@ -3737,6 +3809,9 @@
     </w:p>
     <w:p>
       <w:r>
+        <w:rPr>
+          <w:noProof/>
+        </w:rPr>
         <w:lastRenderedPageBreak/>
         <w:drawing>
           <wp:inline distT="0" distB="0" distL="0" distR="0" wp14:anchorId="58B289EE" wp14:editId="3A5F97DB">
@@ -3779,6 +3854,9 @@
     <w:p/>
     <w:p>
       <w:r>
+        <w:rPr>
+          <w:noProof/>
+        </w:rPr>
         <w:drawing>
           <wp:inline distT="0" distB="0" distL="0" distR="0" wp14:anchorId="222CFBA4" wp14:editId="32BE9141">
             <wp:extent cx="5334744" cy="2686425"/>
@@ -3822,6 +3900,20 @@
     <w:p>
       <w:r>
         <w:lastRenderedPageBreak/>
+        <w:t>Here, both the instance</w:t>
+      </w:r>
+      <w:r>
+        <w:t>s</w:t>
+      </w:r>
+      <w:r>
+        <w:t xml:space="preserve"> have been registered as targets so that multiple instances can be used for handling the application requests.</w:t>
+      </w:r>
+    </w:p>
+    <w:p>
+      <w:r>
+        <w:rPr>
+          <w:noProof/>
+        </w:rPr>
         <w:drawing>
           <wp:inline distT="0" distB="0" distL="0" distR="0" wp14:anchorId="1343AA1B" wp14:editId="40C2894A">
             <wp:extent cx="5731510" cy="2177415"/>
@@ -3861,6 +3953,9 @@
     </w:p>
     <w:p>
       <w:r>
+        <w:rPr>
+          <w:noProof/>
+        </w:rPr>
         <w:drawing>
           <wp:inline distT="0" distB="0" distL="0" distR="0" wp14:anchorId="6A03A165" wp14:editId="2E9E0E69">
             <wp:extent cx="5731510" cy="5022850"/>
@@ -3898,9 +3993,17 @@
         </w:drawing>
       </w:r>
     </w:p>
-    <w:p/>
-    <w:p/>
-    <w:p/>
+    <w:p>
+      <w:r>
+        <w:t>Here is the list of overall configurations for the details of the load balancer.  This is to ensure that the settings are as needed, but many settings such as the allocated security group can still be changed later if n</w:t>
+      </w:r>
+      <w:r>
+        <w:t>ecessary</w:t>
+      </w:r>
+      <w:r>
+        <w:t xml:space="preserve">. </w:t>
+      </w:r>
+    </w:p>
     <w:p/>
     <w:p/>
     <w:p/>
@@ -4086,6 +4189,61 @@
       </w:r>
     </w:p>
     <w:p/>
+    <w:p>
+      <w:r>
+        <w:t>AWS. (2021)</w:t>
+      </w:r>
+      <w:r>
+        <w:rPr>
+          <w:i/>
+          <w:iCs/>
+        </w:rPr>
+        <w:t>Elastic Load Balancing</w:t>
+      </w:r>
+      <w:r>
+        <w:rPr>
+          <w:i/>
+          <w:iCs/>
+        </w:rPr>
+        <w:t>?</w:t>
+      </w:r>
+      <w:r>
+        <w:rPr>
+          <w:i/>
+          <w:iCs/>
+        </w:rPr>
+        <w:t xml:space="preserve"> </w:t>
+      </w:r>
+      <w:r>
+        <w:t xml:space="preserve">Available at: </w:t>
+      </w:r>
+      <w:hyperlink r:id="rId35" w:history="1">
+        <w:r>
+          <w:rPr>
+            <w:rStyle w:val="Hyperlink"/>
+          </w:rPr>
+          <w:t>Elastic Load Balancing - Amazon Web Services</w:t>
+        </w:r>
+      </w:hyperlink>
+      <w:r>
+        <w:t xml:space="preserve"> </w:t>
+      </w:r>
+      <w:r>
+        <w:t xml:space="preserve">(Accessed: </w:t>
+      </w:r>
+      <w:r>
+        <w:t>8</w:t>
+      </w:r>
+      <w:r>
+        <w:rPr>
+          <w:vertAlign w:val="superscript"/>
+        </w:rPr>
+        <w:t>th</w:t>
+      </w:r>
+      <w:r>
+        <w:t xml:space="preserve"> April 2021)</w:t>
+      </w:r>
+    </w:p>
     <w:p/>
     <w:sectPr>
       <w:pgSz w:w="11906" w:h="16838"/>
@@ -4828,7 +4986,6 @@
   <w:style w:type="character" w:default="1" w:styleId="DefaultParagraphFont">
     <w:name w:val="Default Paragraph Font"/>
     <w:uiPriority w:val="1"/>
-    <w:semiHidden/>
     <w:unhideWhenUsed/>
   </w:style>
   <w:style w:type="table" w:default="1" w:styleId="TableNormal">

</xml_diff>